<commit_message>
Feat: generate dokumen masih bug di pdf
</commit_message>
<xml_diff>
--- a/public/BeritaAcaraPenyelesaianPekerjaan(GedungAgroLantai2).docx
+++ b/public/BeritaAcaraPenyelesaianPekerjaan(GedungAgroLantai2).docx
@@ -114,7 +114,17 @@
           <w:sz w:val="24"/>
           <w:szCs w:val="24"/>
         </w:rPr>
-        <w:t>{$tahun}</w:t>
+        <w:t>$</w:t>
+      </w:r>
+      <w:r>
+        <w:rPr>
+          <w:rFonts w:ascii="Times New Roman" w:hAnsi="Times New Roman" w:cs="Times New Roman"/>
+          <w:b/>
+          <w:bCs/>
+          <w:sz w:val="24"/>
+          <w:szCs w:val="24"/>
+        </w:rPr>
+        <w:t>{tahun}</w:t>
       </w:r>
     </w:p>
     <w:p>
@@ -163,7 +173,31 @@
           <w:sz w:val="24"/>
           <w:szCs w:val="24"/>
         </w:rPr>
-        <w:t>{$dd}</w:t>
+        <w:t>$</w:t>
+      </w:r>
+      <w:r>
+        <w:rPr>
+          <w:rFonts w:ascii="Times New Roman" w:hAnsi="Times New Roman" w:cs="Times New Roman"/>
+          <w:sz w:val="24"/>
+          <w:szCs w:val="24"/>
+        </w:rPr>
+        <w:t>{</w:t>
+      </w:r>
+      <w:r>
+        <w:rPr>
+          <w:rFonts w:ascii="Times New Roman" w:hAnsi="Times New Roman" w:cs="Times New Roman"/>
+          <w:sz w:val="24"/>
+          <w:szCs w:val="24"/>
+        </w:rPr>
+        <w:t>nama_hari</w:t>
+      </w:r>
+      <w:r>
+        <w:rPr>
+          <w:rFonts w:ascii="Times New Roman" w:hAnsi="Times New Roman" w:cs="Times New Roman"/>
+          <w:sz w:val="24"/>
+          <w:szCs w:val="24"/>
+        </w:rPr>
+        <w:t>}</w:t>
       </w:r>
       <w:r>
         <w:rPr>
@@ -179,7 +213,39 @@
           <w:sz w:val="24"/>
           <w:szCs w:val="24"/>
         </w:rPr>
-        <w:t>l {$date}</w:t>
+        <w:t xml:space="preserve">l </w:t>
+      </w:r>
+      <w:r>
+        <w:rPr>
+          <w:rFonts w:ascii="Times New Roman" w:hAnsi="Times New Roman" w:cs="Times New Roman"/>
+          <w:sz w:val="24"/>
+          <w:szCs w:val="24"/>
+        </w:rPr>
+        <w:t>$</w:t>
+      </w:r>
+      <w:r>
+        <w:rPr>
+          <w:rFonts w:ascii="Times New Roman" w:hAnsi="Times New Roman" w:cs="Times New Roman"/>
+          <w:sz w:val="24"/>
+          <w:szCs w:val="24"/>
+        </w:rPr>
+        <w:t>{</w:t>
+      </w:r>
+      <w:r>
+        <w:rPr>
+          <w:rFonts w:ascii="Times New Roman" w:hAnsi="Times New Roman" w:cs="Times New Roman"/>
+          <w:sz w:val="24"/>
+          <w:szCs w:val="24"/>
+        </w:rPr>
+        <w:t>tanggal</w:t>
+      </w:r>
+      <w:r>
+        <w:rPr>
+          <w:rFonts w:ascii="Times New Roman" w:hAnsi="Times New Roman" w:cs="Times New Roman"/>
+          <w:sz w:val="24"/>
+          <w:szCs w:val="24"/>
+        </w:rPr>
+        <w:t>}</w:t>
       </w:r>
       <w:r>
         <w:rPr>
@@ -195,7 +261,39 @@
           <w:sz w:val="24"/>
           <w:szCs w:val="24"/>
         </w:rPr>
-        <w:t xml:space="preserve"> {$mm}</w:t>
+        <w:t xml:space="preserve"> </w:t>
+      </w:r>
+      <w:r>
+        <w:rPr>
+          <w:rFonts w:ascii="Times New Roman" w:hAnsi="Times New Roman" w:cs="Times New Roman"/>
+          <w:sz w:val="24"/>
+          <w:szCs w:val="24"/>
+        </w:rPr>
+        <w:t>$</w:t>
+      </w:r>
+      <w:r>
+        <w:rPr>
+          <w:rFonts w:ascii="Times New Roman" w:hAnsi="Times New Roman" w:cs="Times New Roman"/>
+          <w:sz w:val="24"/>
+          <w:szCs w:val="24"/>
+        </w:rPr>
+        <w:t>{</w:t>
+      </w:r>
+      <w:r>
+        <w:rPr>
+          <w:rFonts w:ascii="Times New Roman" w:hAnsi="Times New Roman" w:cs="Times New Roman"/>
+          <w:sz w:val="24"/>
+          <w:szCs w:val="24"/>
+        </w:rPr>
+        <w:t>nama_bulan</w:t>
+      </w:r>
+      <w:r>
+        <w:rPr>
+          <w:rFonts w:ascii="Times New Roman" w:hAnsi="Times New Roman" w:cs="Times New Roman"/>
+          <w:sz w:val="24"/>
+          <w:szCs w:val="24"/>
+        </w:rPr>
+        <w:t>}</w:t>
       </w:r>
       <w:r>
         <w:rPr>
@@ -211,7 +309,15 @@
           <w:sz w:val="24"/>
           <w:szCs w:val="24"/>
         </w:rPr>
-        <w:t>{$ejaan_tahun}</w:t>
+        <w:t>$</w:t>
+      </w:r>
+      <w:r>
+        <w:rPr>
+          <w:rFonts w:ascii="Times New Roman" w:hAnsi="Times New Roman" w:cs="Times New Roman"/>
+          <w:sz w:val="24"/>
+          <w:szCs w:val="24"/>
+        </w:rPr>
+        <w:t>{ejaan_tahun}</w:t>
       </w:r>
       <w:r>
         <w:rPr>
@@ -227,23 +333,119 @@
           <w:sz w:val="24"/>
           <w:szCs w:val="24"/>
         </w:rPr>
-        <w:t>{$d}-{$m}</w:t>
-      </w:r>
-      <w:r>
-        <w:rPr>
-          <w:rFonts w:ascii="Times New Roman" w:hAnsi="Times New Roman" w:cs="Times New Roman"/>
-          <w:sz w:val="24"/>
-          <w:szCs w:val="24"/>
-        </w:rPr>
-        <w:t xml:space="preserve">-2023), telah diselesaikan </w:t>
-      </w:r>
-      <w:r>
-        <w:rPr>
-          <w:rFonts w:ascii="Times New Roman" w:hAnsi="Times New Roman" w:cs="Times New Roman"/>
-          <w:sz w:val="24"/>
-          <w:szCs w:val="24"/>
-        </w:rPr>
-        <w:t>{$kegiatan}</w:t>
+        <w:t>$</w:t>
+      </w:r>
+      <w:r>
+        <w:rPr>
+          <w:rFonts w:ascii="Times New Roman" w:hAnsi="Times New Roman" w:cs="Times New Roman"/>
+          <w:sz w:val="24"/>
+          <w:szCs w:val="24"/>
+        </w:rPr>
+        <w:t>{d</w:t>
+      </w:r>
+      <w:r>
+        <w:rPr>
+          <w:rFonts w:ascii="Times New Roman" w:hAnsi="Times New Roman" w:cs="Times New Roman"/>
+          <w:sz w:val="24"/>
+          <w:szCs w:val="24"/>
+        </w:rPr>
+        <w:t>d</w:t>
+      </w:r>
+      <w:r>
+        <w:rPr>
+          <w:rFonts w:ascii="Times New Roman" w:hAnsi="Times New Roman" w:cs="Times New Roman"/>
+          <w:sz w:val="24"/>
+          <w:szCs w:val="24"/>
+        </w:rPr>
+        <w:t>}-</w:t>
+      </w:r>
+      <w:r>
+        <w:rPr>
+          <w:rFonts w:ascii="Times New Roman" w:hAnsi="Times New Roman" w:cs="Times New Roman"/>
+          <w:sz w:val="24"/>
+          <w:szCs w:val="24"/>
+        </w:rPr>
+        <w:t>$</w:t>
+      </w:r>
+      <w:r>
+        <w:rPr>
+          <w:rFonts w:ascii="Times New Roman" w:hAnsi="Times New Roman" w:cs="Times New Roman"/>
+          <w:sz w:val="24"/>
+          <w:szCs w:val="24"/>
+        </w:rPr>
+        <w:t>{m</w:t>
+      </w:r>
+      <w:r>
+        <w:rPr>
+          <w:rFonts w:ascii="Times New Roman" w:hAnsi="Times New Roman" w:cs="Times New Roman"/>
+          <w:sz w:val="24"/>
+          <w:szCs w:val="24"/>
+        </w:rPr>
+        <w:t>m</w:t>
+      </w:r>
+      <w:r>
+        <w:rPr>
+          <w:rFonts w:ascii="Times New Roman" w:hAnsi="Times New Roman" w:cs="Times New Roman"/>
+          <w:sz w:val="24"/>
+          <w:szCs w:val="24"/>
+        </w:rPr>
+        <w:t>}</w:t>
+      </w:r>
+      <w:r>
+        <w:rPr>
+          <w:rFonts w:ascii="Times New Roman" w:hAnsi="Times New Roman" w:cs="Times New Roman"/>
+          <w:sz w:val="24"/>
+          <w:szCs w:val="24"/>
+        </w:rPr>
+        <w:t>-</w:t>
+      </w:r>
+      <w:r>
+        <w:rPr>
+          <w:rFonts w:ascii="Times New Roman" w:hAnsi="Times New Roman" w:cs="Times New Roman"/>
+          <w:sz w:val="24"/>
+          <w:szCs w:val="24"/>
+        </w:rPr>
+        <w:t>${</w:t>
+      </w:r>
+      <w:r>
+        <w:rPr>
+          <w:rFonts w:ascii="Times New Roman" w:hAnsi="Times New Roman" w:cs="Times New Roman"/>
+          <w:sz w:val="24"/>
+          <w:szCs w:val="24"/>
+        </w:rPr>
+        <w:t>yyyy</w:t>
+      </w:r>
+      <w:r>
+        <w:rPr>
+          <w:rFonts w:ascii="Times New Roman" w:hAnsi="Times New Roman" w:cs="Times New Roman"/>
+          <w:sz w:val="24"/>
+          <w:szCs w:val="24"/>
+        </w:rPr>
+        <w:t>}</w:t>
+      </w:r>
+      <w:r>
+        <w:rPr>
+          <w:rFonts w:ascii="Times New Roman" w:hAnsi="Times New Roman" w:cs="Times New Roman"/>
+          <w:sz w:val="24"/>
+          <w:szCs w:val="24"/>
+        </w:rPr>
+        <w:t xml:space="preserve">), telah diselesaikan </w:t>
+      </w:r>
+      <w:r>
+        <w:rPr>
+          <w:rFonts w:ascii="Times New Roman" w:hAnsi="Times New Roman" w:cs="Times New Roman"/>
+          <w:sz w:val="24"/>
+          <w:szCs w:val="24"/>
+        </w:rPr>
+        <w:t>$</w:t>
+      </w:r>
+      <w:r>
+        <w:rPr>
+          <w:rFonts w:ascii="Times New Roman" w:hAnsi="Times New Roman" w:cs="Times New Roman"/>
+          <w:sz w:val="24"/>
+          <w:szCs w:val="24"/>
+        </w:rPr>
+        <w:t>{kegiatan}</w:t>
       </w:r>
       <w:r>
         <w:rPr>
@@ -259,7 +461,15 @@
           <w:sz w:val="24"/>
           <w:szCs w:val="24"/>
         </w:rPr>
-        <w:t>{$gedung}</w:t>
+        <w:t>$</w:t>
+      </w:r>
+      <w:r>
+        <w:rPr>
+          <w:rFonts w:ascii="Times New Roman" w:hAnsi="Times New Roman" w:cs="Times New Roman"/>
+          <w:sz w:val="24"/>
+          <w:szCs w:val="24"/>
+        </w:rPr>
+        <w:t>{gedung}</w:t>
       </w:r>
       <w:r>
         <w:rPr>
@@ -275,7 +485,15 @@
           <w:sz w:val="24"/>
           <w:szCs w:val="24"/>
         </w:rPr>
-        <w:t>{$institut}</w:t>
+        <w:t>$</w:t>
+      </w:r>
+      <w:r>
+        <w:rPr>
+          <w:rFonts w:ascii="Times New Roman" w:hAnsi="Times New Roman" w:cs="Times New Roman"/>
+          <w:sz w:val="24"/>
+          <w:szCs w:val="24"/>
+        </w:rPr>
+        <w:t>{institut}</w:t>
       </w:r>
       <w:r>
         <w:rPr>
@@ -291,7 +509,15 @@
           <w:sz w:val="24"/>
           <w:szCs w:val="24"/>
         </w:rPr>
-        <w:t>{$nomor_surat}</w:t>
+        <w:t>$</w:t>
+      </w:r>
+      <w:r>
+        <w:rPr>
+          <w:rFonts w:ascii="Times New Roman" w:hAnsi="Times New Roman" w:cs="Times New Roman"/>
+          <w:sz w:val="24"/>
+          <w:szCs w:val="24"/>
+        </w:rPr>
+        <w:t>{nomor_surat}</w:t>
       </w:r>
       <w:r>
         <w:rPr>
@@ -307,7 +533,15 @@
           <w:sz w:val="24"/>
           <w:szCs w:val="24"/>
         </w:rPr>
-        <w:t>{$perihal}</w:t>
+        <w:t>$</w:t>
+      </w:r>
+      <w:r>
+        <w:rPr>
+          <w:rFonts w:ascii="Times New Roman" w:hAnsi="Times New Roman" w:cs="Times New Roman"/>
+          <w:sz w:val="24"/>
+          <w:szCs w:val="24"/>
+        </w:rPr>
+        <w:t>{perihal}</w:t>
       </w:r>
       <w:r>
         <w:rPr>
@@ -323,6 +557,14 @@
           <w:sz w:val="24"/>
           <w:szCs w:val="24"/>
         </w:rPr>
+        <w:t>$</w:t>
+      </w:r>
+      <w:r>
+        <w:rPr>
+          <w:rFonts w:ascii="Times New Roman" w:hAnsi="Times New Roman" w:cs="Times New Roman"/>
+          <w:sz w:val="24"/>
+          <w:szCs w:val="24"/>
+        </w:rPr>
         <w:t>{</w:t>
       </w:r>
       <w:r>
@@ -331,7 +573,7 @@
           <w:sz w:val="24"/>
           <w:szCs w:val="24"/>
         </w:rPr>
-        <w:t>$detail_pekerjaan</w:t>
+        <w:t>keterangan</w:t>
       </w:r>
       <w:r>
         <w:rPr>
@@ -355,7 +597,15 @@
           <w:sz w:val="24"/>
           <w:szCs w:val="24"/>
         </w:rPr>
-        <w:t>{$ruangan}</w:t>
+        <w:t>$</w:t>
+      </w:r>
+      <w:r>
+        <w:rPr>
+          <w:rFonts w:ascii="Times New Roman" w:hAnsi="Times New Roman" w:cs="Times New Roman"/>
+          <w:sz w:val="24"/>
+          <w:szCs w:val="24"/>
+        </w:rPr>
+        <w:t>{ruangan}</w:t>
       </w:r>
       <w:r>
         <w:rPr>
@@ -371,7 +621,31 @@
           <w:sz w:val="24"/>
           <w:szCs w:val="24"/>
         </w:rPr>
-        <w:t>{$another_detail}</w:t>
+        <w:t>$</w:t>
+      </w:r>
+      <w:r>
+        <w:rPr>
+          <w:rFonts w:ascii="Times New Roman" w:hAnsi="Times New Roman" w:cs="Times New Roman"/>
+          <w:sz w:val="24"/>
+          <w:szCs w:val="24"/>
+        </w:rPr>
+        <w:t>{</w:t>
+      </w:r>
+      <w:r>
+        <w:rPr>
+          <w:rFonts w:ascii="Times New Roman" w:hAnsi="Times New Roman" w:cs="Times New Roman"/>
+          <w:sz w:val="24"/>
+          <w:szCs w:val="24"/>
+        </w:rPr>
+        <w:t>keterangan_tambahan</w:t>
+      </w:r>
+      <w:r>
+        <w:rPr>
+          <w:rFonts w:ascii="Times New Roman" w:hAnsi="Times New Roman" w:cs="Times New Roman"/>
+          <w:sz w:val="24"/>
+          <w:szCs w:val="24"/>
+        </w:rPr>
+        <w:t>}</w:t>
       </w:r>
       <w:r>
         <w:rPr>
@@ -499,7 +773,31 @@
                 <w:sz w:val="24"/>
                 <w:szCs w:val="24"/>
               </w:rPr>
-              <w:t>{$jabatan}</w:t>
+              <w:t>$</w:t>
+            </w:r>
+            <w:r>
+              <w:rPr>
+                <w:rFonts w:ascii="Times New Roman" w:hAnsi="Times New Roman" w:cs="Times New Roman"/>
+                <w:sz w:val="24"/>
+                <w:szCs w:val="24"/>
+              </w:rPr>
+              <w:t>{jabatan</w:t>
+            </w:r>
+            <w:r>
+              <w:rPr>
+                <w:rFonts w:ascii="Times New Roman" w:hAnsi="Times New Roman" w:cs="Times New Roman"/>
+                <w:sz w:val="24"/>
+                <w:szCs w:val="24"/>
+              </w:rPr>
+              <w:t>1</w:t>
+            </w:r>
+            <w:r>
+              <w:rPr>
+                <w:rFonts w:ascii="Times New Roman" w:hAnsi="Times New Roman" w:cs="Times New Roman"/>
+                <w:sz w:val="24"/>
+                <w:szCs w:val="24"/>
+              </w:rPr>
+              <w:t>}</w:t>
             </w:r>
           </w:p>
           <w:p>
@@ -587,7 +885,31 @@
                 <w:sz w:val="24"/>
                 <w:szCs w:val="24"/>
               </w:rPr>
-              <w:t>{$namadangelar}</w:t>
+              <w:t>$</w:t>
+            </w:r>
+            <w:r>
+              <w:rPr>
+                <w:rFonts w:ascii="Times New Roman" w:hAnsi="Times New Roman" w:cs="Times New Roman"/>
+                <w:sz w:val="24"/>
+                <w:szCs w:val="24"/>
+              </w:rPr>
+              <w:t>{namadangelar</w:t>
+            </w:r>
+            <w:r>
+              <w:rPr>
+                <w:rFonts w:ascii="Times New Roman" w:hAnsi="Times New Roman" w:cs="Times New Roman"/>
+                <w:sz w:val="24"/>
+                <w:szCs w:val="24"/>
+              </w:rPr>
+              <w:t>1</w:t>
+            </w:r>
+            <w:r>
+              <w:rPr>
+                <w:rFonts w:ascii="Times New Roman" w:hAnsi="Times New Roman" w:cs="Times New Roman"/>
+                <w:sz w:val="24"/>
+                <w:szCs w:val="24"/>
+              </w:rPr>
+              <w:t>}</w:t>
             </w:r>
             <w:r>
               <w:rPr>
@@ -617,7 +939,7 @@
                 <w:szCs w:val="21"/>
                 <w:shd w:val="clear" w:color="auto" w:fill="FFFFFF"/>
               </w:rPr>
-              <w:t xml:space="preserve">NIP. </w:t>
+              <w:t>$</w:t>
             </w:r>
             <w:r>
               <w:rPr>
@@ -627,7 +949,27 @@
                 <w:szCs w:val="21"/>
                 <w:shd w:val="clear" w:color="auto" w:fill="FFFFFF"/>
               </w:rPr>
-              <w:t>{$nip}</w:t>
+              <w:t>{nip</w:t>
+            </w:r>
+            <w:r>
+              <w:rPr>
+                <w:rFonts w:ascii="planer" w:hAnsi="planer"/>
+                <w:color w:val="000000"/>
+                <w:sz w:val="21"/>
+                <w:szCs w:val="21"/>
+                <w:shd w:val="clear" w:color="auto" w:fill="FFFFFF"/>
+              </w:rPr>
+              <w:t>1</w:t>
+            </w:r>
+            <w:r>
+              <w:rPr>
+                <w:rFonts w:ascii="planer" w:hAnsi="planer"/>
+                <w:color w:val="000000"/>
+                <w:sz w:val="21"/>
+                <w:szCs w:val="21"/>
+                <w:shd w:val="clear" w:color="auto" w:fill="FFFFFF"/>
+              </w:rPr>
+              <w:t>}</w:t>
             </w:r>
           </w:p>
         </w:tc>
@@ -650,7 +992,15 @@
                 <w:sz w:val="24"/>
                 <w:szCs w:val="24"/>
               </w:rPr>
-              <w:t>{$kota}</w:t>
+              <w:t>$</w:t>
+            </w:r>
+            <w:r>
+              <w:rPr>
+                <w:rFonts w:ascii="Times New Roman" w:hAnsi="Times New Roman" w:cs="Times New Roman"/>
+                <w:sz w:val="24"/>
+                <w:szCs w:val="24"/>
+              </w:rPr>
+              <w:t>{kota}</w:t>
             </w:r>
             <w:r>
               <w:rPr>
@@ -666,7 +1016,15 @@
                 <w:sz w:val="24"/>
                 <w:szCs w:val="24"/>
               </w:rPr>
-              <w:t>{$dd-MM-yyyy}</w:t>
+              <w:t>$</w:t>
+            </w:r>
+            <w:r>
+              <w:rPr>
+                <w:rFonts w:ascii="Times New Roman" w:hAnsi="Times New Roman" w:cs="Times New Roman"/>
+                <w:sz w:val="24"/>
+                <w:szCs w:val="24"/>
+              </w:rPr>
+              <w:t>{dd-MM-yyyy}</w:t>
             </w:r>
           </w:p>
           <w:p>
@@ -685,7 +1043,15 @@
                 <w:sz w:val="24"/>
                 <w:szCs w:val="24"/>
               </w:rPr>
-              <w:t>{$jabatan2}</w:t>
+              <w:t>$</w:t>
+            </w:r>
+            <w:r>
+              <w:rPr>
+                <w:rFonts w:ascii="Times New Roman" w:hAnsi="Times New Roman" w:cs="Times New Roman"/>
+                <w:sz w:val="24"/>
+                <w:szCs w:val="24"/>
+              </w:rPr>
+              <w:t>{jabatan2}</w:t>
             </w:r>
           </w:p>
           <w:p>
@@ -767,7 +1133,7 @@
                 <w:szCs w:val="21"/>
                 <w:shd w:val="clear" w:color="auto" w:fill="FFFFFF"/>
               </w:rPr>
-              <w:t>{$namadangelar}</w:t>
+              <w:t>$</w:t>
             </w:r>
             <w:r>
               <w:rPr>
@@ -777,18 +1143,8 @@
                 <w:szCs w:val="21"/>
                 <w:shd w:val="clear" w:color="auto" w:fill="FFFFFF"/>
               </w:rPr>
-              <w:t>)</w:t>
-            </w:r>
-          </w:p>
-          <w:p>
-            <w:pPr>
-              <w:jc w:val="center"/>
-              <w:rPr>
-                <w:rFonts w:ascii="Times New Roman" w:hAnsi="Times New Roman" w:cs="Times New Roman"/>
-                <w:sz w:val="24"/>
-                <w:szCs w:val="24"/>
-              </w:rPr>
-            </w:pPr>
+              <w:t>{namadangelar</w:t>
+            </w:r>
             <w:r>
               <w:rPr>
                 <w:rFonts w:ascii="planer" w:hAnsi="planer"/>
@@ -797,7 +1153,7 @@
                 <w:szCs w:val="21"/>
                 <w:shd w:val="clear" w:color="auto" w:fill="FFFFFF"/>
               </w:rPr>
-              <w:t>NIP.</w:t>
+              <w:t>2</w:t>
             </w:r>
             <w:r>
               <w:rPr>
@@ -807,7 +1163,47 @@
                 <w:szCs w:val="21"/>
                 <w:shd w:val="clear" w:color="auto" w:fill="FFFFFF"/>
               </w:rPr>
-              <w:t>{$ni</w:t>
+              <w:t>}</w:t>
+            </w:r>
+            <w:r>
+              <w:rPr>
+                <w:rFonts w:ascii="planer" w:hAnsi="planer"/>
+                <w:color w:val="000000"/>
+                <w:sz w:val="21"/>
+                <w:szCs w:val="21"/>
+                <w:shd w:val="clear" w:color="auto" w:fill="FFFFFF"/>
+              </w:rPr>
+              <w:t>)</w:t>
+            </w:r>
+          </w:p>
+          <w:p>
+            <w:pPr>
+              <w:jc w:val="center"/>
+              <w:rPr>
+                <w:rFonts w:ascii="Times New Roman" w:hAnsi="Times New Roman" w:cs="Times New Roman"/>
+                <w:sz w:val="24"/>
+                <w:szCs w:val="24"/>
+              </w:rPr>
+            </w:pPr>
+            <w:r>
+              <w:rPr>
+                <w:rFonts w:ascii="planer" w:hAnsi="planer"/>
+                <w:color w:val="000000"/>
+                <w:sz w:val="21"/>
+                <w:szCs w:val="21"/>
+                <w:shd w:val="clear" w:color="auto" w:fill="FFFFFF"/>
+              </w:rPr>
+              <w:t>$</w:t>
+            </w:r>
+            <w:r>
+              <w:rPr>
+                <w:rFonts w:ascii="planer" w:hAnsi="planer"/>
+                <w:color w:val="000000"/>
+                <w:sz w:val="21"/>
+                <w:szCs w:val="21"/>
+                <w:shd w:val="clear" w:color="auto" w:fill="FFFFFF"/>
+              </w:rPr>
+              <w:t>{ni</w:t>
             </w:r>
             <w:r>
               <w:rPr>
@@ -1382,6 +1778,7 @@
                         </w:rPr>
                         <w:t xml:space="preserve">Jl. </w:t>
                       </w:r>
+                      <w:proofErr w:type="spellStart"/>
                       <w:r>
                         <w:rPr>
                           <w:rFonts w:ascii="Times New Roman" w:hAnsi="Times New Roman" w:cs="Times New Roman"/>
@@ -1390,7 +1787,84 @@
                           <w:szCs w:val="28"/>
                           <w:lang w:val="en-GB"/>
                         </w:rPr>
-                        <w:t>Brigjen Katamso No. 37 (Belakang RSUD), Dangdeur, Subang</w:t>
+                        <w:t>Brigjen</w:t>
+                      </w:r>
+                      <w:proofErr w:type="spellEnd"/>
+                      <w:r>
+                        <w:rPr>
+                          <w:rFonts w:ascii="Times New Roman" w:hAnsi="Times New Roman" w:cs="Times New Roman"/>
+                          <w:color w:val="000000" w:themeColor="text1"/>
+                          <w:sz w:val="24"/>
+                          <w:szCs w:val="28"/>
+                          <w:lang w:val="en-GB"/>
+                        </w:rPr>
+                        <w:t xml:space="preserve"> </w:t>
+                      </w:r>
+                      <w:proofErr w:type="spellStart"/>
+                      <w:r>
+                        <w:rPr>
+                          <w:rFonts w:ascii="Times New Roman" w:hAnsi="Times New Roman" w:cs="Times New Roman"/>
+                          <w:color w:val="000000" w:themeColor="text1"/>
+                          <w:sz w:val="24"/>
+                          <w:szCs w:val="28"/>
+                          <w:lang w:val="en-GB"/>
+                        </w:rPr>
+                        <w:t>Katamso</w:t>
+                      </w:r>
+                      <w:proofErr w:type="spellEnd"/>
+                      <w:r>
+                        <w:rPr>
+                          <w:rFonts w:ascii="Times New Roman" w:hAnsi="Times New Roman" w:cs="Times New Roman"/>
+                          <w:color w:val="000000" w:themeColor="text1"/>
+                          <w:sz w:val="24"/>
+                          <w:szCs w:val="28"/>
+                          <w:lang w:val="en-GB"/>
+                        </w:rPr>
+                        <w:t xml:space="preserve"> No. 37 (</w:t>
+                      </w:r>
+                      <w:proofErr w:type="spellStart"/>
+                      <w:r>
+                        <w:rPr>
+                          <w:rFonts w:ascii="Times New Roman" w:hAnsi="Times New Roman" w:cs="Times New Roman"/>
+                          <w:color w:val="000000" w:themeColor="text1"/>
+                          <w:sz w:val="24"/>
+                          <w:szCs w:val="28"/>
+                          <w:lang w:val="en-GB"/>
+                        </w:rPr>
+                        <w:t>Belakang</w:t>
+                      </w:r>
+                      <w:proofErr w:type="spellEnd"/>
+                      <w:r>
+                        <w:rPr>
+                          <w:rFonts w:ascii="Times New Roman" w:hAnsi="Times New Roman" w:cs="Times New Roman"/>
+                          <w:color w:val="000000" w:themeColor="text1"/>
+                          <w:sz w:val="24"/>
+                          <w:szCs w:val="28"/>
+                          <w:lang w:val="en-GB"/>
+                        </w:rPr>
+                        <w:t xml:space="preserve"> RSUD), </w:t>
+                      </w:r>
+                      <w:proofErr w:type="spellStart"/>
+                      <w:r>
+                        <w:rPr>
+                          <w:rFonts w:ascii="Times New Roman" w:hAnsi="Times New Roman" w:cs="Times New Roman"/>
+                          <w:color w:val="000000" w:themeColor="text1"/>
+                          <w:sz w:val="24"/>
+                          <w:szCs w:val="28"/>
+                          <w:lang w:val="en-GB"/>
+                        </w:rPr>
+                        <w:t>Dangdeur</w:t>
+                      </w:r>
+                      <w:proofErr w:type="spellEnd"/>
+                      <w:r>
+                        <w:rPr>
+                          <w:rFonts w:ascii="Times New Roman" w:hAnsi="Times New Roman" w:cs="Times New Roman"/>
+                          <w:color w:val="000000" w:themeColor="text1"/>
+                          <w:sz w:val="24"/>
+                          <w:szCs w:val="28"/>
+                          <w:lang w:val="en-GB"/>
+                        </w:rPr>
+                        <w:t>, Subang</w:t>
                       </w:r>
                       <w:r>
                         <w:rPr>
@@ -1399,7 +1873,27 @@
                           <w:sz w:val="24"/>
                           <w:szCs w:val="28"/>
                         </w:rPr>
-                        <w:t>, Jawa Barat</w:t>
+                        <w:t xml:space="preserve">, </w:t>
+                      </w:r>
+                      <w:proofErr w:type="spellStart"/>
+                      <w:r>
+                        <w:rPr>
+                          <w:rFonts w:ascii="Times New Roman" w:hAnsi="Times New Roman" w:cs="Times New Roman"/>
+                          <w:color w:val="000000" w:themeColor="text1"/>
+                          <w:sz w:val="24"/>
+                          <w:szCs w:val="28"/>
+                        </w:rPr>
+                        <w:t>Jawa</w:t>
+                      </w:r>
+                      <w:proofErr w:type="spellEnd"/>
+                      <w:r>
+                        <w:rPr>
+                          <w:rFonts w:ascii="Times New Roman" w:hAnsi="Times New Roman" w:cs="Times New Roman"/>
+                          <w:color w:val="000000" w:themeColor="text1"/>
+                          <w:sz w:val="24"/>
+                          <w:szCs w:val="28"/>
+                        </w:rPr>
+                        <w:t xml:space="preserve"> Barat</w:t>
                       </w:r>
                       <w:r>
                         <w:rPr>
@@ -1434,7 +1928,38 @@
                           <w:sz w:val="24"/>
                           <w:szCs w:val="28"/>
                         </w:rPr>
-                        <w:t xml:space="preserve">Telp. (0260) 417648 Laman : </w:t>
+                        <w:t xml:space="preserve">Telp. (0260) 417648 </w:t>
+                      </w:r>
+                      <w:proofErr w:type="spellStart"/>
+                      <w:proofErr w:type="gramStart"/>
+                      <w:r>
+                        <w:rPr>
+                          <w:rFonts w:ascii="Times New Roman" w:hAnsi="Times New Roman" w:cs="Times New Roman"/>
+                          <w:color w:val="000000" w:themeColor="text1"/>
+                          <w:sz w:val="24"/>
+                          <w:szCs w:val="28"/>
+                        </w:rPr>
+                        <w:t>Laman</w:t>
+                      </w:r>
+                      <w:proofErr w:type="spellEnd"/>
+                      <w:r>
+                        <w:rPr>
+                          <w:rFonts w:ascii="Times New Roman" w:hAnsi="Times New Roman" w:cs="Times New Roman"/>
+                          <w:color w:val="000000" w:themeColor="text1"/>
+                          <w:sz w:val="24"/>
+                          <w:szCs w:val="28"/>
+                        </w:rPr>
+                        <w:t xml:space="preserve"> :</w:t>
+                      </w:r>
+                      <w:proofErr w:type="gramEnd"/>
+                      <w:r>
+                        <w:rPr>
+                          <w:rFonts w:ascii="Times New Roman" w:hAnsi="Times New Roman" w:cs="Times New Roman"/>
+                          <w:color w:val="000000" w:themeColor="text1"/>
+                          <w:sz w:val="24"/>
+                          <w:szCs w:val="28"/>
+                        </w:rPr>
+                        <w:t xml:space="preserve"> </w:t>
                       </w:r>
                       <w:hyperlink r:id="rId3" w:history="1">
                         <w:r>

</xml_diff>